<commit_message>
se hacen ajustes requeridos
</commit_message>
<xml_diff>
--- a/Front-SIPROE/public/assets/Anexo-Invitacion.docx
+++ b/Front-SIPROE/public/assets/Anexo-Invitacion.docx
@@ -508,12 +508,12 @@
         <w:tblLook w:val="04A0" w:firstRow="1" w:lastRow="0" w:firstColumn="1" w:lastColumn="0" w:noHBand="0" w:noVBand="1"/>
       </w:tblPr>
       <w:tblGrid>
-        <w:gridCol w:w="1549"/>
-        <w:gridCol w:w="1741"/>
-        <w:gridCol w:w="975"/>
-        <w:gridCol w:w="2315"/>
-        <w:gridCol w:w="999"/>
-        <w:gridCol w:w="1488"/>
+        <w:gridCol w:w="1308"/>
+        <w:gridCol w:w="1896"/>
+        <w:gridCol w:w="846"/>
+        <w:gridCol w:w="2808"/>
+        <w:gridCol w:w="952"/>
+        <w:gridCol w:w="1257"/>
       </w:tblGrid>
       <w:tr>
         <w:trPr>
@@ -735,6 +735,9 @@
               <w:rPr>
                 <w:rFonts w:ascii="Arial" w:eastAsiaTheme="minorHAnsi" w:hAnsi="Arial" w:cs="Arial"/>
                 <w:color w:val="000000"/>
+                <w:sz w:val="18"/>
+                <w:szCs w:val="18"/>
+                <w:u w:val="single"/>
                 <w:lang w:val="es-MX"/>
               </w:rPr>
             </w:pPr>
@@ -742,6 +745,9 @@
               <w:rPr>
                 <w:rFonts w:ascii="Arial" w:eastAsiaTheme="minorHAnsi" w:hAnsi="Arial" w:cs="Arial"/>
                 <w:color w:val="000000"/>
+                <w:sz w:val="18"/>
+                <w:szCs w:val="18"/>
+                <w:u w:val="single"/>
                 <w:lang w:val="es-MX"/>
               </w:rPr>
               <w:t xml:space="preserve">[[#productos]] </w:t>
@@ -750,6 +756,9 @@
               <w:rPr>
                 <w:rFonts w:ascii="Arial" w:eastAsiaTheme="minorHAnsi" w:hAnsi="Arial" w:cs="Arial"/>
                 <w:color w:val="000000"/>
+                <w:sz w:val="18"/>
+                <w:szCs w:val="18"/>
+                <w:u w:val="single"/>
                 <w:lang w:val="es-MX"/>
               </w:rPr>
               <w:t>[[id]]</w:t>
@@ -766,6 +775,9 @@
               <w:rPr>
                 <w:rFonts w:ascii="Arial" w:eastAsiaTheme="minorHAnsi" w:hAnsi="Arial" w:cs="Arial"/>
                 <w:color w:val="000000"/>
+                <w:sz w:val="18"/>
+                <w:szCs w:val="18"/>
+                <w:u w:val="single"/>
                 <w:lang w:val="es-MX"/>
               </w:rPr>
             </w:pPr>
@@ -773,22 +785,33 @@
               <w:rPr>
                 <w:rFonts w:ascii="Arial" w:eastAsiaTheme="minorHAnsi" w:hAnsi="Arial" w:cs="Arial"/>
                 <w:color w:val="000000"/>
+                <w:sz w:val="18"/>
+                <w:szCs w:val="18"/>
+                <w:u w:val="single"/>
                 <w:lang w:val="es-MX"/>
               </w:rPr>
               <w:t>[[</w:t>
             </w:r>
+            <w:proofErr w:type="spellStart"/>
             <w:r>
               <w:rPr>
                 <w:rFonts w:ascii="Arial" w:eastAsiaTheme="minorHAnsi" w:hAnsi="Arial" w:cs="Arial"/>
                 <w:color w:val="000000"/>
+                <w:sz w:val="18"/>
+                <w:szCs w:val="18"/>
+                <w:u w:val="single"/>
                 <w:lang w:val="es-MX"/>
               </w:rPr>
               <w:t>dt</w:t>
             </w:r>
+            <w:proofErr w:type="spellEnd"/>
             <w:r>
               <w:rPr>
                 <w:rFonts w:ascii="Arial" w:eastAsiaTheme="minorHAnsi" w:hAnsi="Arial" w:cs="Arial"/>
                 <w:color w:val="000000"/>
+                <w:sz w:val="18"/>
+                <w:szCs w:val="18"/>
+                <w:u w:val="single"/>
                 <w:lang w:val="es-MX"/>
               </w:rPr>
               <w:t>]]</w:t>
@@ -805,6 +828,9 @@
               <w:rPr>
                 <w:rFonts w:ascii="Arial" w:eastAsiaTheme="minorHAnsi" w:hAnsi="Arial" w:cs="Arial"/>
                 <w:color w:val="000000"/>
+                <w:sz w:val="18"/>
+                <w:szCs w:val="18"/>
+                <w:u w:val="single"/>
                 <w:lang w:val="es-MX"/>
               </w:rPr>
             </w:pPr>
@@ -812,25 +838,12 @@
               <w:rPr>
                 <w:rFonts w:ascii="Arial" w:eastAsiaTheme="minorHAnsi" w:hAnsi="Arial" w:cs="Arial"/>
                 <w:color w:val="000000"/>
+                <w:sz w:val="18"/>
+                <w:szCs w:val="18"/>
+                <w:u w:val="single"/>
                 <w:lang w:val="es-MX"/>
               </w:rPr>
-              <w:t>[[</w:t>
-            </w:r>
-            <w:r>
-              <w:rPr>
-                <w:rFonts w:ascii="Arial" w:eastAsiaTheme="minorHAnsi" w:hAnsi="Arial" w:cs="Arial"/>
-                <w:color w:val="000000"/>
-                <w:lang w:val="es-MX"/>
-              </w:rPr>
-              <w:t>clave</w:t>
-            </w:r>
-            <w:r>
-              <w:rPr>
-                <w:rFonts w:ascii="Arial" w:eastAsiaTheme="minorHAnsi" w:hAnsi="Arial" w:cs="Arial"/>
-                <w:color w:val="000000"/>
-                <w:lang w:val="es-MX"/>
-              </w:rPr>
-              <w:t>]]</w:t>
+              <w:t>[[clave]]</w:t>
             </w:r>
           </w:p>
         </w:tc>
@@ -844,6 +857,9 @@
               <w:rPr>
                 <w:rFonts w:ascii="Arial" w:eastAsiaTheme="minorHAnsi" w:hAnsi="Arial" w:cs="Arial"/>
                 <w:color w:val="000000"/>
+                <w:sz w:val="18"/>
+                <w:szCs w:val="18"/>
+                <w:u w:val="single"/>
                 <w:lang w:val="es-MX"/>
               </w:rPr>
             </w:pPr>
@@ -851,25 +867,12 @@
               <w:rPr>
                 <w:rFonts w:ascii="Arial" w:eastAsiaTheme="minorHAnsi" w:hAnsi="Arial" w:cs="Arial"/>
                 <w:color w:val="000000"/>
+                <w:sz w:val="18"/>
+                <w:szCs w:val="18"/>
+                <w:u w:val="single"/>
                 <w:lang w:val="es-MX"/>
               </w:rPr>
-              <w:t>[[</w:t>
-            </w:r>
-            <w:r>
-              <w:rPr>
-                <w:rFonts w:ascii="Arial" w:eastAsiaTheme="minorHAnsi" w:hAnsi="Arial" w:cs="Arial"/>
-                <w:color w:val="000000"/>
-                <w:lang w:val="es-MX"/>
-              </w:rPr>
-              <w:t>ut</w:t>
-            </w:r>
-            <w:r>
-              <w:rPr>
-                <w:rFonts w:ascii="Arial" w:eastAsiaTheme="minorHAnsi" w:hAnsi="Arial" w:cs="Arial"/>
-                <w:color w:val="000000"/>
-                <w:lang w:val="es-MX"/>
-              </w:rPr>
-              <w:t>]]</w:t>
+              <w:t>[[ut]]</w:t>
             </w:r>
           </w:p>
         </w:tc>
@@ -883,6 +886,9 @@
               <w:rPr>
                 <w:rFonts w:ascii="Arial" w:eastAsiaTheme="minorHAnsi" w:hAnsi="Arial" w:cs="Arial"/>
                 <w:color w:val="000000"/>
+                <w:sz w:val="18"/>
+                <w:szCs w:val="18"/>
+                <w:u w:val="single"/>
                 <w:lang w:val="es-MX"/>
               </w:rPr>
             </w:pPr>
@@ -890,25 +896,12 @@
               <w:rPr>
                 <w:rFonts w:ascii="Arial" w:eastAsiaTheme="minorHAnsi" w:hAnsi="Arial" w:cs="Arial"/>
                 <w:color w:val="000000"/>
+                <w:sz w:val="18"/>
+                <w:szCs w:val="18"/>
+                <w:u w:val="single"/>
                 <w:lang w:val="es-MX"/>
               </w:rPr>
-              <w:t>[[</w:t>
-            </w:r>
-            <w:r>
-              <w:rPr>
-                <w:rFonts w:ascii="Arial" w:eastAsiaTheme="minorHAnsi" w:hAnsi="Arial" w:cs="Arial"/>
-                <w:color w:val="000000"/>
-                <w:lang w:val="es-MX"/>
-              </w:rPr>
-              <w:t>fecha</w:t>
-            </w:r>
-            <w:r>
-              <w:rPr>
-                <w:rFonts w:ascii="Arial" w:eastAsiaTheme="minorHAnsi" w:hAnsi="Arial" w:cs="Arial"/>
-                <w:color w:val="000000"/>
-                <w:lang w:val="es-MX"/>
-              </w:rPr>
-              <w:t>]]</w:t>
+              <w:t>[[fecha]]</w:t>
             </w:r>
           </w:p>
         </w:tc>
@@ -922,6 +915,9 @@
               <w:rPr>
                 <w:rFonts w:ascii="Arial" w:eastAsiaTheme="minorHAnsi" w:hAnsi="Arial" w:cs="Arial"/>
                 <w:color w:val="000000"/>
+                <w:sz w:val="18"/>
+                <w:szCs w:val="18"/>
+                <w:u w:val="single"/>
                 <w:lang w:val="es-MX"/>
               </w:rPr>
             </w:pPr>
@@ -929,30 +925,20 @@
               <w:rPr>
                 <w:rFonts w:ascii="Arial" w:eastAsiaTheme="minorHAnsi" w:hAnsi="Arial" w:cs="Arial"/>
                 <w:color w:val="000000"/>
+                <w:sz w:val="18"/>
+                <w:szCs w:val="18"/>
+                <w:u w:val="single"/>
                 <w:lang w:val="es-MX"/>
               </w:rPr>
-              <w:t>[[</w:t>
+              <w:t>[[hora]]</w:t>
             </w:r>
             <w:r>
               <w:rPr>
                 <w:rFonts w:ascii="Arial" w:eastAsiaTheme="minorHAnsi" w:hAnsi="Arial" w:cs="Arial"/>
                 <w:color w:val="000000"/>
-                <w:lang w:val="es-MX"/>
-              </w:rPr>
-              <w:t>hora</w:t>
-            </w:r>
-            <w:r>
-              <w:rPr>
-                <w:rFonts w:ascii="Arial" w:eastAsiaTheme="minorHAnsi" w:hAnsi="Arial" w:cs="Arial"/>
-                <w:color w:val="000000"/>
-                <w:lang w:val="es-MX"/>
-              </w:rPr>
-              <w:t>]]</w:t>
-            </w:r>
-            <w:r>
-              <w:rPr>
-                <w:rFonts w:ascii="Arial" w:eastAsiaTheme="minorHAnsi" w:hAnsi="Arial" w:cs="Arial"/>
-                <w:color w:val="000000"/>
+                <w:sz w:val="18"/>
+                <w:szCs w:val="18"/>
+                <w:u w:val="single"/>
                 <w:lang w:val="es-MX"/>
               </w:rPr>
               <w:t xml:space="preserve"> [[/productos]]</w:t>
@@ -1489,7 +1475,27 @@
                 <w:color w:val="404040" w:themeColor="text1" w:themeTint="BF"/>
                 <w:sz w:val="20"/>
               </w:rPr>
-              <w:t>[Nombre de la persona Secretaria de OD]</w:t>
+              <w:t xml:space="preserve">[Nombre de la persona </w:t>
+            </w:r>
+            <w:proofErr w:type="gramStart"/>
+            <w:r>
+              <w:rPr>
+                <w:rFonts w:ascii="Arial"/>
+                <w:b/>
+                <w:color w:val="404040" w:themeColor="text1" w:themeTint="BF"/>
+                <w:sz w:val="20"/>
+              </w:rPr>
+              <w:t>Secretaria</w:t>
+            </w:r>
+            <w:proofErr w:type="gramEnd"/>
+            <w:r>
+              <w:rPr>
+                <w:rFonts w:ascii="Arial"/>
+                <w:b/>
+                <w:color w:val="404040" w:themeColor="text1" w:themeTint="BF"/>
+                <w:sz w:val="20"/>
+              </w:rPr>
+              <w:t xml:space="preserve"> de OD]</w:t>
             </w:r>
           </w:p>
         </w:tc>

</xml_diff>

<commit_message>
Se actualiza modulo invitacion y sorteo
</commit_message>
<xml_diff>
--- a/Front-SIPROE/public/assets/Anexo-Invitacion.docx
+++ b/Front-SIPROE/public/assets/Anexo-Invitacion.docx
@@ -737,7 +737,6 @@
                 <w:color w:val="000000"/>
                 <w:sz w:val="18"/>
                 <w:szCs w:val="18"/>
-                <w:u w:val="single"/>
                 <w:lang w:val="es-MX"/>
               </w:rPr>
             </w:pPr>
@@ -747,7 +746,6 @@
                 <w:color w:val="000000"/>
                 <w:sz w:val="18"/>
                 <w:szCs w:val="18"/>
-                <w:u w:val="single"/>
                 <w:lang w:val="es-MX"/>
               </w:rPr>
               <w:t xml:space="preserve">[[#productos]] </w:t>
@@ -758,7 +756,6 @@
                 <w:color w:val="000000"/>
                 <w:sz w:val="18"/>
                 <w:szCs w:val="18"/>
-                <w:u w:val="single"/>
                 <w:lang w:val="es-MX"/>
               </w:rPr>
               <w:t>[[id]]</w:t>
@@ -777,7 +774,6 @@
                 <w:color w:val="000000"/>
                 <w:sz w:val="18"/>
                 <w:szCs w:val="18"/>
-                <w:u w:val="single"/>
                 <w:lang w:val="es-MX"/>
               </w:rPr>
             </w:pPr>
@@ -787,7 +783,6 @@
                 <w:color w:val="000000"/>
                 <w:sz w:val="18"/>
                 <w:szCs w:val="18"/>
-                <w:u w:val="single"/>
                 <w:lang w:val="es-MX"/>
               </w:rPr>
               <w:t>[[</w:t>
@@ -799,7 +794,6 @@
                 <w:color w:val="000000"/>
                 <w:sz w:val="18"/>
                 <w:szCs w:val="18"/>
-                <w:u w:val="single"/>
                 <w:lang w:val="es-MX"/>
               </w:rPr>
               <w:t>dt</w:t>
@@ -811,7 +805,6 @@
                 <w:color w:val="000000"/>
                 <w:sz w:val="18"/>
                 <w:szCs w:val="18"/>
-                <w:u w:val="single"/>
                 <w:lang w:val="es-MX"/>
               </w:rPr>
               <w:t>]]</w:t>
@@ -830,7 +823,6 @@
                 <w:color w:val="000000"/>
                 <w:sz w:val="18"/>
                 <w:szCs w:val="18"/>
-                <w:u w:val="single"/>
                 <w:lang w:val="es-MX"/>
               </w:rPr>
             </w:pPr>
@@ -840,7 +832,6 @@
                 <w:color w:val="000000"/>
                 <w:sz w:val="18"/>
                 <w:szCs w:val="18"/>
-                <w:u w:val="single"/>
                 <w:lang w:val="es-MX"/>
               </w:rPr>
               <w:t>[[clave]]</w:t>
@@ -859,7 +850,6 @@
                 <w:color w:val="000000"/>
                 <w:sz w:val="18"/>
                 <w:szCs w:val="18"/>
-                <w:u w:val="single"/>
                 <w:lang w:val="es-MX"/>
               </w:rPr>
             </w:pPr>
@@ -869,7 +859,6 @@
                 <w:color w:val="000000"/>
                 <w:sz w:val="18"/>
                 <w:szCs w:val="18"/>
-                <w:u w:val="single"/>
                 <w:lang w:val="es-MX"/>
               </w:rPr>
               <w:t>[[ut]]</w:t>
@@ -888,7 +877,6 @@
                 <w:color w:val="000000"/>
                 <w:sz w:val="18"/>
                 <w:szCs w:val="18"/>
-                <w:u w:val="single"/>
                 <w:lang w:val="es-MX"/>
               </w:rPr>
             </w:pPr>
@@ -898,7 +886,6 @@
                 <w:color w:val="000000"/>
                 <w:sz w:val="18"/>
                 <w:szCs w:val="18"/>
-                <w:u w:val="single"/>
                 <w:lang w:val="es-MX"/>
               </w:rPr>
               <w:t>[[fecha]]</w:t>
@@ -917,7 +904,6 @@
                 <w:color w:val="000000"/>
                 <w:sz w:val="18"/>
                 <w:szCs w:val="18"/>
-                <w:u w:val="single"/>
                 <w:lang w:val="es-MX"/>
               </w:rPr>
             </w:pPr>
@@ -927,7 +913,6 @@
                 <w:color w:val="000000"/>
                 <w:sz w:val="18"/>
                 <w:szCs w:val="18"/>
-                <w:u w:val="single"/>
                 <w:lang w:val="es-MX"/>
               </w:rPr>
               <w:t>[[hora]]</w:t>
@@ -938,7 +923,6 @@
                 <w:color w:val="000000"/>
                 <w:sz w:val="18"/>
                 <w:szCs w:val="18"/>
-                <w:u w:val="single"/>
                 <w:lang w:val="es-MX"/>
               </w:rPr>
               <w:t xml:space="preserve"> [[/productos]]</w:t>

</xml_diff>

<commit_message>
Actualizacion al modulo de invitacion
</commit_message>
<xml_diff>
--- a/Front-SIPROE/public/assets/Anexo-Invitacion.docx
+++ b/Front-SIPROE/public/assets/Anexo-Invitacion.docx
@@ -472,7 +472,23 @@
           <w:color w:val="000000"/>
           <w:lang w:val="es-MX"/>
         </w:rPr>
-        <w:t>, ubicada en domicilio de la DD, demarcación territorial Demarcación de la DD, C. P. CP de la DD, de esta Ciudad de México,</w:t>
+        <w:t>, ubicada en</w:t>
+      </w:r>
+      <w:r>
+        <w:rPr>
+          <w:rFonts w:ascii="Arial" w:eastAsiaTheme="minorHAnsi" w:hAnsi="Arial" w:cs="Arial"/>
+          <w:color w:val="000000"/>
+          <w:lang w:val="es-MX"/>
+        </w:rPr>
+        <w:t xml:space="preserve"> [[domicilio]]</w:t>
+      </w:r>
+      <w:r>
+        <w:rPr>
+          <w:rFonts w:ascii="Arial" w:eastAsiaTheme="minorHAnsi" w:hAnsi="Arial" w:cs="Arial"/>
+          <w:color w:val="000000"/>
+          <w:lang w:val="es-MX"/>
+        </w:rPr>
+        <w:t>, de esta Ciudad de México,</w:t>
       </w:r>
       <w:r>
         <w:rPr>
@@ -785,29 +801,7 @@
                 <w:szCs w:val="18"/>
                 <w:lang w:val="es-MX"/>
               </w:rPr>
-              <w:t>[[</w:t>
-            </w:r>
-            <w:proofErr w:type="spellStart"/>
-            <w:r>
-              <w:rPr>
-                <w:rFonts w:ascii="Arial" w:eastAsiaTheme="minorHAnsi" w:hAnsi="Arial" w:cs="Arial"/>
-                <w:color w:val="000000"/>
-                <w:sz w:val="18"/>
-                <w:szCs w:val="18"/>
-                <w:lang w:val="es-MX"/>
-              </w:rPr>
-              <w:t>dt</w:t>
-            </w:r>
-            <w:proofErr w:type="spellEnd"/>
-            <w:r>
-              <w:rPr>
-                <w:rFonts w:ascii="Arial" w:eastAsiaTheme="minorHAnsi" w:hAnsi="Arial" w:cs="Arial"/>
-                <w:color w:val="000000"/>
-                <w:sz w:val="18"/>
-                <w:szCs w:val="18"/>
-                <w:lang w:val="es-MX"/>
-              </w:rPr>
-              <w:t>]]</w:t>
+              <w:t>[[dt]]</w:t>
             </w:r>
           </w:p>
         </w:tc>
@@ -990,7 +984,27 @@
           <w:sz w:val="24"/>
           <w:szCs w:val="24"/>
         </w:rPr>
-        <w:t>Dirección Distrital __</w:t>
+        <w:t>Dirección Distrital</w:t>
+      </w:r>
+      <w:r>
+        <w:rPr>
+          <w:b/>
+          <w:bCs/>
+          <w:w w:val="105"/>
+          <w:sz w:val="24"/>
+          <w:szCs w:val="24"/>
+        </w:rPr>
+        <w:t xml:space="preserve"> </w:t>
+      </w:r>
+      <w:r>
+        <w:rPr>
+          <w:b/>
+          <w:bCs/>
+          <w:w w:val="105"/>
+          <w:sz w:val="24"/>
+          <w:szCs w:val="24"/>
+        </w:rPr>
+        <w:t>[[distrito]]</w:t>
       </w:r>
     </w:p>
     <w:p>
@@ -1365,7 +1379,7 @@
                 <w:color w:val="404040" w:themeColor="text1" w:themeTint="BF"/>
                 <w:sz w:val="20"/>
               </w:rPr>
-              <w:t>[Nombre de la persona Titular de OD]</w:t>
+              <w:t>[[tod]]</w:t>
             </w:r>
           </w:p>
         </w:tc>
@@ -1459,9 +1473,8 @@
                 <w:color w:val="404040" w:themeColor="text1" w:themeTint="BF"/>
                 <w:sz w:val="20"/>
               </w:rPr>
-              <w:t xml:space="preserve">[Nombre de la persona </w:t>
+              <w:t>[</w:t>
             </w:r>
-            <w:proofErr w:type="gramStart"/>
             <w:r>
               <w:rPr>
                 <w:rFonts w:ascii="Arial"/>
@@ -1469,9 +1482,8 @@
                 <w:color w:val="404040" w:themeColor="text1" w:themeTint="BF"/>
                 <w:sz w:val="20"/>
               </w:rPr>
-              <w:t>Secretaria</w:t>
+              <w:t>[sod]</w:t>
             </w:r>
-            <w:proofErr w:type="gramEnd"/>
             <w:r>
               <w:rPr>
                 <w:rFonts w:ascii="Arial"/>
@@ -1479,7 +1491,7 @@
                 <w:color w:val="404040" w:themeColor="text1" w:themeTint="BF"/>
                 <w:sz w:val="20"/>
               </w:rPr>
-              <w:t xml:space="preserve"> de OD]</w:t>
+              <w:t>]</w:t>
             </w:r>
           </w:p>
         </w:tc>

</xml_diff>